<commit_message>
Finalised reports and summary sheets
</commit_message>
<xml_diff>
--- a/Architecture and parameter search/results/separate/report.docx
+++ b/Architecture and parameter search/results/separate/report.docx
@@ -13,6 +13,9 @@
     <w:p/>
     <w:p>
       <w:r>
+        <w:rPr>
+          <w:noProof/>
+        </w:rPr>
         <w:drawing>
           <wp:inline distT="0" distB="0" distL="0" distR="0" wp14:anchorId="0B7024AF" wp14:editId="29399F2E">
             <wp:extent cx="5731510" cy="3223895"/>
@@ -3190,7 +3193,6 @@
           <w:bCs/>
         </w:rPr>
       </w:pPr>
-      <w:bookmarkStart w:id="0" w:name="_GoBack"/>
       <w:r>
         <w:rPr>
           <w:noProof/>
@@ -3215,7 +3217,6 @@
           </wp:inline>
         </w:drawing>
       </w:r>
-      <w:bookmarkEnd w:id="0"/>
     </w:p>
     <w:p>
       <w:proofErr w:type="spellStart"/>
@@ -3695,14 +3696,7 @@
           <w:b/>
           <w:bCs/>
         </w:rPr>
-        <w:t xml:space="preserve"> </w:t>
-      </w:r>
-      <w:r>
-        <w:rPr>
-          <w:b/>
-          <w:bCs/>
-        </w:rPr>
-        <w:t>model</w:t>
+        <w:t xml:space="preserve"> model</w:t>
       </w:r>
     </w:p>
     <w:p>
@@ -4507,11 +4501,17 @@
         <w:rPr>
           <w:noProof/>
         </w:rPr>
+        <w:t xml:space="preserve"> </w:t>
+      </w:r>
+      <w:r>
+        <w:rPr>
+          <w:noProof/>
+        </w:rPr>
         <w:drawing>
-          <wp:inline distT="0" distB="0" distL="0" distR="0" wp14:anchorId="38DFCF57" wp14:editId="642733A6">
-            <wp:extent cx="2795954" cy="2233246"/>
-            <wp:effectExtent l="0" t="0" r="4445" b="15240"/>
-            <wp:docPr id="32" name="Chart 32">
+          <wp:inline distT="0" distB="0" distL="0" distR="0" wp14:anchorId="0F7F52D3" wp14:editId="2EECE081">
+            <wp:extent cx="2743200" cy="2189285"/>
+            <wp:effectExtent l="0" t="0" r="0" b="1905"/>
+            <wp:docPr id="8" name="Chart 8">
               <a:extLst xmlns:a="http://schemas.openxmlformats.org/drawingml/2006/main">
                 <a:ext uri="{FF2B5EF4-FFF2-40B4-BE49-F238E27FC236}">
                   <a16:creationId xmlns:a16="http://schemas.microsoft.com/office/drawing/2014/main" id="{AC943952-5174-4358-A24F-7379404EDB60}"/>
@@ -4531,17 +4531,11 @@
         <w:rPr>
           <w:noProof/>
         </w:rPr>
-        <w:t xml:space="preserve"> </w:t>
-      </w:r>
-      <w:r>
-        <w:rPr>
-          <w:noProof/>
-        </w:rPr>
         <w:drawing>
-          <wp:inline distT="0" distB="0" distL="0" distR="0" wp14:anchorId="43C515DA" wp14:editId="4EF55D2B">
-            <wp:extent cx="2699239" cy="2213512"/>
-            <wp:effectExtent l="0" t="0" r="6350" b="15875"/>
-            <wp:docPr id="33" name="Chart 33">
+          <wp:inline distT="0" distB="0" distL="0" distR="0" wp14:anchorId="77F9F8B6" wp14:editId="160E2ADE">
+            <wp:extent cx="2787015" cy="2169551"/>
+            <wp:effectExtent l="0" t="0" r="13335" b="2540"/>
+            <wp:docPr id="9" name="Chart 9">
               <a:extLst xmlns:a="http://schemas.openxmlformats.org/drawingml/2006/main">
                 <a:ext uri="{FF2B5EF4-FFF2-40B4-BE49-F238E27FC236}">
                   <a16:creationId xmlns:a16="http://schemas.microsoft.com/office/drawing/2014/main" id="{79462D12-FE3C-444A-B218-C6FBBD52D9C6}"/>
@@ -4592,9 +4586,9 @@
           <w:noProof/>
         </w:rPr>
         <w:drawing>
-          <wp:inline distT="0" distB="0" distL="0" distR="0" wp14:anchorId="53300148" wp14:editId="59D4321C">
-            <wp:extent cx="2804746" cy="2033270"/>
-            <wp:effectExtent l="0" t="0" r="15240" b="5080"/>
+          <wp:inline distT="0" distB="0" distL="0" distR="0" wp14:anchorId="53300148" wp14:editId="4C4D3931">
+            <wp:extent cx="2804160" cy="2215662"/>
+            <wp:effectExtent l="0" t="0" r="15240" b="13335"/>
             <wp:docPr id="30" name="Chart 30">
               <a:extLst xmlns:a="http://schemas.openxmlformats.org/drawingml/2006/main">
                 <a:ext uri="{FF2B5EF4-FFF2-40B4-BE49-F238E27FC236}">
@@ -4616,9 +4610,9 @@
           <w:noProof/>
         </w:rPr>
         <w:drawing>
-          <wp:inline distT="0" distB="0" distL="0" distR="0" wp14:anchorId="74130615" wp14:editId="3C935448">
-            <wp:extent cx="2725420" cy="2036884"/>
-            <wp:effectExtent l="0" t="0" r="17780" b="1905"/>
+          <wp:inline distT="0" distB="0" distL="0" distR="0" wp14:anchorId="74130615" wp14:editId="5FF71842">
+            <wp:extent cx="2725420" cy="2221084"/>
+            <wp:effectExtent l="0" t="0" r="17780" b="8255"/>
             <wp:docPr id="31" name="Chart 31">
               <a:extLst xmlns:a="http://schemas.openxmlformats.org/drawingml/2006/main">
                 <a:ext uri="{FF2B5EF4-FFF2-40B4-BE49-F238E27FC236}">
@@ -4635,6 +4629,8 @@
           </wp:inline>
         </w:drawing>
       </w:r>
+      <w:bookmarkStart w:id="0" w:name="_GoBack"/>
+      <w:bookmarkEnd w:id="0"/>
     </w:p>
     <w:p>
       <w:pPr>
@@ -16163,7 +16159,7 @@
                   <c:v>0.96499999999999997</c:v>
                 </c:pt>
                 <c:pt idx="2">
-                  <c:v>1.4999999999999999E-2</c:v>
+                  <c:v>0.98499999999999999</c:v>
                 </c:pt>
                 <c:pt idx="3">
                   <c:v>0.73899999999999999</c:v>
@@ -16176,7 +16172,7 @@
           </c:val>
           <c:extLst>
             <c:ext xmlns:c16="http://schemas.microsoft.com/office/drawing/2014/chart" uri="{C3380CC4-5D6E-409C-BE32-E72D297353CC}">
-              <c16:uniqueId val="{00000000-E6BF-4785-9F7F-AC6F90D77C78}"/>
+              <c16:uniqueId val="{00000000-4005-45FA-A202-AF7A34B5AB06}"/>
             </c:ext>
           </c:extLst>
         </c:ser>
@@ -16258,7 +16254,7 @@
                   <c:v>0.95499999999999996</c:v>
                 </c:pt>
                 <c:pt idx="2">
-                  <c:v>2.5999999999999999E-2</c:v>
+                  <c:v>0.97399999999999998</c:v>
                 </c:pt>
                 <c:pt idx="3">
                   <c:v>0.85799999999999998</c:v>
@@ -16271,7 +16267,7 @@
           </c:val>
           <c:extLst>
             <c:ext xmlns:c16="http://schemas.microsoft.com/office/drawing/2014/chart" uri="{C3380CC4-5D6E-409C-BE32-E72D297353CC}">
-              <c16:uniqueId val="{00000001-E6BF-4785-9F7F-AC6F90D77C78}"/>
+              <c16:uniqueId val="{00000001-4005-45FA-A202-AF7A34B5AB06}"/>
             </c:ext>
           </c:extLst>
         </c:ser>
@@ -16353,7 +16349,7 @@
                   <c:v>0.94099999999999995</c:v>
                 </c:pt>
                 <c:pt idx="2">
-                  <c:v>2.9000000000000001E-2</c:v>
+                  <c:v>0.97099999999999997</c:v>
                 </c:pt>
                 <c:pt idx="3">
                   <c:v>0.79300000000000004</c:v>
@@ -16366,7 +16362,7 @@
           </c:val>
           <c:extLst>
             <c:ext xmlns:c16="http://schemas.microsoft.com/office/drawing/2014/chart" uri="{C3380CC4-5D6E-409C-BE32-E72D297353CC}">
-              <c16:uniqueId val="{00000002-E6BF-4785-9F7F-AC6F90D77C78}"/>
+              <c16:uniqueId val="{00000002-4005-45FA-A202-AF7A34B5AB06}"/>
             </c:ext>
           </c:extLst>
         </c:ser>
@@ -16726,7 +16722,7 @@
           </c:val>
           <c:extLst>
             <c:ext xmlns:c16="http://schemas.microsoft.com/office/drawing/2014/chart" uri="{C3380CC4-5D6E-409C-BE32-E72D297353CC}">
-              <c16:uniqueId val="{00000000-71BD-4E4F-9A77-F973D4ECAB16}"/>
+              <c16:uniqueId val="{00000000-41F8-45E6-9405-FA87E8385969}"/>
             </c:ext>
           </c:extLst>
         </c:ser>
@@ -16809,7 +16805,7 @@
           </c:val>
           <c:extLst>
             <c:ext xmlns:c16="http://schemas.microsoft.com/office/drawing/2014/chart" uri="{C3380CC4-5D6E-409C-BE32-E72D297353CC}">
-              <c16:uniqueId val="{00000001-71BD-4E4F-9A77-F973D4ECAB16}"/>
+              <c16:uniqueId val="{00000001-41F8-45E6-9405-FA87E8385969}"/>
             </c:ext>
           </c:extLst>
         </c:ser>
@@ -16879,20 +16875,20 @@
                 <c:formatCode>General</c:formatCode>
                 <c:ptCount val="3"/>
                 <c:pt idx="0">
-                  <c:v>1.4999999999999999E-2</c:v>
+                  <c:v>0.98499999999999999</c:v>
                 </c:pt>
                 <c:pt idx="1">
-                  <c:v>2.5999999999999999E-2</c:v>
+                  <c:v>0.97399999999999998</c:v>
                 </c:pt>
                 <c:pt idx="2">
-                  <c:v>2.9000000000000001E-2</c:v>
+                  <c:v>0.97099999999999997</c:v>
                 </c:pt>
               </c:numCache>
             </c:numRef>
           </c:val>
           <c:extLst>
             <c:ext xmlns:c16="http://schemas.microsoft.com/office/drawing/2014/chart" uri="{C3380CC4-5D6E-409C-BE32-E72D297353CC}">
-              <c16:uniqueId val="{00000002-71BD-4E4F-9A77-F973D4ECAB16}"/>
+              <c16:uniqueId val="{00000002-41F8-45E6-9405-FA87E8385969}"/>
             </c:ext>
           </c:extLst>
         </c:ser>
@@ -16975,7 +16971,7 @@
           </c:val>
           <c:extLst>
             <c:ext xmlns:c16="http://schemas.microsoft.com/office/drawing/2014/chart" uri="{C3380CC4-5D6E-409C-BE32-E72D297353CC}">
-              <c16:uniqueId val="{00000003-71BD-4E4F-9A77-F973D4ECAB16}"/>
+              <c16:uniqueId val="{00000003-41F8-45E6-9405-FA87E8385969}"/>
             </c:ext>
           </c:extLst>
         </c:ser>
@@ -17058,7 +17054,7 @@
           </c:val>
           <c:extLst>
             <c:ext xmlns:c16="http://schemas.microsoft.com/office/drawing/2014/chart" uri="{C3380CC4-5D6E-409C-BE32-E72D297353CC}">
-              <c16:uniqueId val="{00000004-71BD-4E4F-9A77-F973D4ECAB16}"/>
+              <c16:uniqueId val="{00000004-41F8-45E6-9405-FA87E8385969}"/>
             </c:ext>
           </c:extLst>
         </c:ser>

</xml_diff>

<commit_message>
Added t-test log files and updated report doc
</commit_message>
<xml_diff>
--- a/Architecture and parameter search/results/separate/report.docx
+++ b/Architecture and parameter search/results/separate/report.docx
@@ -1,6 +1,6 @@
 
 <file path=word/document.xml><?xml version="1.0" encoding="utf-8"?>
-<w:document xmlns:wpc="http://schemas.microsoft.com/office/word/2010/wordprocessingCanvas" xmlns:cx="http://schemas.microsoft.com/office/drawing/2014/chartex" xmlns:cx1="http://schemas.microsoft.com/office/drawing/2015/9/8/chartex" xmlns:cx2="http://schemas.microsoft.com/office/drawing/2015/10/21/chartex" xmlns:cx3="http://schemas.microsoft.com/office/drawing/2016/5/9/chartex" xmlns:cx4="http://schemas.microsoft.com/office/drawing/2016/5/10/chartex" xmlns:cx5="http://schemas.microsoft.com/office/drawing/2016/5/11/chartex" xmlns:cx6="http://schemas.microsoft.com/office/drawing/2016/5/12/chartex" xmlns:cx7="http://schemas.microsoft.com/office/drawing/2016/5/13/chartex" xmlns:cx8="http://schemas.microsoft.com/office/drawing/2016/5/14/chartex" xmlns:mc="http://schemas.openxmlformats.org/markup-compatibility/2006" xmlns:aink="http://schemas.microsoft.com/office/drawing/2016/ink" xmlns:am3d="http://schemas.microsoft.com/office/drawing/2017/model3d" xmlns:o="urn:schemas-microsoft-com:office:office" xmlns:r="http://schemas.openxmlformats.org/officeDocument/2006/relationships" xmlns:m="http://schemas.openxmlformats.org/officeDocument/2006/math" xmlns:v="urn:schemas-microsoft-com:vml" xmlns:wp14="http://schemas.microsoft.com/office/word/2010/wordprocessingDrawing" xmlns:wp="http://schemas.openxmlformats.org/drawingml/2006/wordprocessingDrawing" xmlns:w10="urn:schemas-microsoft-com:office:word" xmlns:w="http://schemas.openxmlformats.org/wordprocessingml/2006/main" xmlns:w14="http://schemas.microsoft.com/office/word/2010/wordml" xmlns:w15="http://schemas.microsoft.com/office/word/2012/wordml" xmlns:w16cid="http://schemas.microsoft.com/office/word/2016/wordml/cid" xmlns:w16se="http://schemas.microsoft.com/office/word/2015/wordml/symex" xmlns:wpg="http://schemas.microsoft.com/office/word/2010/wordprocessingGroup" xmlns:wpi="http://schemas.microsoft.com/office/word/2010/wordprocessingInk" xmlns:wne="http://schemas.microsoft.com/office/word/2006/wordml" xmlns:wps="http://schemas.microsoft.com/office/word/2010/wordprocessingShape" mc:Ignorable="w14 w15 w16se w16cid wp14">
+<w:document xmlns:wpc="http://schemas.microsoft.com/office/word/2010/wordprocessingCanvas" xmlns:cx="http://schemas.microsoft.com/office/drawing/2014/chartex" xmlns:cx1="http://schemas.microsoft.com/office/drawing/2015/9/8/chartex" xmlns:cx2="http://schemas.microsoft.com/office/drawing/2015/10/21/chartex" xmlns:cx3="http://schemas.microsoft.com/office/drawing/2016/5/9/chartex" xmlns:cx4="http://schemas.microsoft.com/office/drawing/2016/5/10/chartex" xmlns:cx5="http://schemas.microsoft.com/office/drawing/2016/5/11/chartex" xmlns:cx6="http://schemas.microsoft.com/office/drawing/2016/5/12/chartex" xmlns:cx7="http://schemas.microsoft.com/office/drawing/2016/5/13/chartex" xmlns:cx8="http://schemas.microsoft.com/office/drawing/2016/5/14/chartex" xmlns:mc="http://schemas.openxmlformats.org/markup-compatibility/2006" xmlns:aink="http://schemas.microsoft.com/office/drawing/2016/ink" xmlns:am3d="http://schemas.microsoft.com/office/drawing/2017/model3d" xmlns:o="urn:schemas-microsoft-com:office:office" xmlns:r="http://schemas.openxmlformats.org/officeDocument/2006/relationships" xmlns:m="http://schemas.openxmlformats.org/officeDocument/2006/math" xmlns:v="urn:schemas-microsoft-com:vml" xmlns:wp14="http://schemas.microsoft.com/office/word/2010/wordprocessingDrawing" xmlns:wp="http://schemas.openxmlformats.org/drawingml/2006/wordprocessingDrawing" xmlns:w10="urn:schemas-microsoft-com:office:word" xmlns:w="http://schemas.openxmlformats.org/wordprocessingml/2006/main" xmlns:w14="http://schemas.microsoft.com/office/word/2010/wordml" xmlns:w15="http://schemas.microsoft.com/office/word/2012/wordml" xmlns:w16cex="http://schemas.microsoft.com/office/word/2018/wordml/cex" xmlns:w16cid="http://schemas.microsoft.com/office/word/2016/wordml/cid" xmlns:w16="http://schemas.microsoft.com/office/word/2018/wordml" xmlns:w16se="http://schemas.microsoft.com/office/word/2015/wordml/symex" xmlns:wpg="http://schemas.microsoft.com/office/word/2010/wordprocessingGroup" xmlns:wpi="http://schemas.microsoft.com/office/word/2010/wordprocessingInk" xmlns:wne="http://schemas.microsoft.com/office/word/2006/wordml" xmlns:wps="http://schemas.microsoft.com/office/word/2010/wordprocessingShape" mc:Ignorable="w14 w15 w16se w16cid w16 w16cex wp14">
   <w:body>
     <w:p>
       <w:r>
@@ -2357,29 +2357,13 @@
     </w:p>
     <w:p>
       <w:r>
-        <w:t xml:space="preserve">The tests show that changing the selected hyper parameters for this optimisation problem did vary the model’s performance. Having stated that, the model responded to a greater extent to certain parameters than others for different data categories. For example, lowering the batch sizes had different effects on the data, with </w:t>
-      </w:r>
-      <w:proofErr w:type="spellStart"/>
-      <w:r>
-        <w:t>Epi</w:t>
+        <w:t>The tests show that changing the selected hyper parameters for this optimisation problem did vary the model’s performance. Having stated that, the model responded to a greater extent to certain parameters than others for different data categories. For example, lowering the batch sizes had different effects on the data, with Epi</w:t>
       </w:r>
       <w:r>
         <w:t>M</w:t>
       </w:r>
       <w:r>
-        <w:t>ap</w:t>
-      </w:r>
-      <w:proofErr w:type="spellEnd"/>
-      <w:r>
-        <w:t xml:space="preserve"> responding negatively to lower batch sizes, as opposed to </w:t>
-      </w:r>
-      <w:proofErr w:type="spellStart"/>
-      <w:r>
-        <w:t>HumanFC</w:t>
-      </w:r>
-      <w:proofErr w:type="spellEnd"/>
-      <w:r>
-        <w:t xml:space="preserve"> where the model did improve with lower batch sizes (to a certain degree). The optimiser tests could have been done more thoroughly, as TF responded positively to ADAM optimiser and outperformed all other SGD tests. </w:t>
+        <w:t xml:space="preserve">ap responding negatively to lower batch sizes, as opposed to HumanFC where the model did improve with lower batch sizes (to a certain degree). The optimiser tests could have been done more thoroughly, as TF responded positively to ADAM optimiser and outperformed all other SGD tests. </w:t>
       </w:r>
     </w:p>
     <w:p>
@@ -2416,14 +2400,7 @@
     <w:p/>
     <w:p/>
     <w:p/>
-    <w:p>
-      <w:r>
-        <w:t>-</w:t>
-      </w:r>
-      <w:r>
-        <w:tab/>
-      </w:r>
-    </w:p>
+    <w:p/>
     <w:p>
       <w:pPr>
         <w:rPr>
@@ -2431,6 +2408,8 @@
           <w:bCs/>
         </w:rPr>
       </w:pPr>
+      <w:bookmarkStart w:id="0" w:name="_GoBack"/>
+      <w:bookmarkEnd w:id="0"/>
       <w:r>
         <w:lastRenderedPageBreak/>
         <w:t>-</w:t>
@@ -2513,17 +2492,8 @@
           <w:i/>
           <w:iCs/>
         </w:rPr>
-        <w:t xml:space="preserve">Experiment </w:t>
+        <w:t>Experiment 7 :</w:t>
       </w:r>
-      <w:proofErr w:type="gramStart"/>
-      <w:r>
-        <w:rPr>
-          <w:i/>
-          <w:iCs/>
-        </w:rPr>
-        <w:t>7 :</w:t>
-      </w:r>
-      <w:proofErr w:type="gramEnd"/>
     </w:p>
     <w:tbl>
       <w:tblPr>
@@ -2684,22 +2654,7 @@
           <w:bCs/>
         </w:rPr>
         <w:tab/>
-      </w:r>
-      <w:proofErr w:type="spellStart"/>
-      <w:r>
-        <w:rPr>
-          <w:b/>
-          <w:bCs/>
-        </w:rPr>
-        <w:t>HumanFc</w:t>
-      </w:r>
-      <w:proofErr w:type="spellEnd"/>
-      <w:r>
-        <w:rPr>
-          <w:b/>
-          <w:bCs/>
-        </w:rPr>
-        <w:t>:</w:t>
+        <w:t>HumanFc:</w:t>
       </w:r>
     </w:p>
     <w:p>
@@ -2935,22 +2890,7 @@
           <w:bCs/>
         </w:rPr>
         <w:tab/>
-      </w:r>
-      <w:proofErr w:type="spellStart"/>
-      <w:r>
-        <w:rPr>
-          <w:b/>
-          <w:bCs/>
-        </w:rPr>
-        <w:t>Epimap</w:t>
-      </w:r>
-      <w:proofErr w:type="spellEnd"/>
-      <w:r>
-        <w:rPr>
-          <w:b/>
-          <w:bCs/>
-        </w:rPr>
-        <w:t>:</w:t>
+        <w:t>Epimap:</w:t>
       </w:r>
     </w:p>
     <w:p>
@@ -3019,17 +2959,8 @@
           <w:i/>
           <w:iCs/>
         </w:rPr>
-        <w:t xml:space="preserve">Experiment </w:t>
+        <w:t>Experiment 7 :</w:t>
       </w:r>
-      <w:proofErr w:type="gramStart"/>
-      <w:r>
-        <w:rPr>
-          <w:i/>
-          <w:iCs/>
-        </w:rPr>
-        <w:t>7 :</w:t>
-      </w:r>
-      <w:proofErr w:type="gramEnd"/>
     </w:p>
     <w:tbl>
       <w:tblPr>
@@ -3229,13 +3160,8 @@
       </w:r>
     </w:p>
     <w:p>
-      <w:proofErr w:type="spellStart"/>
       <w:r>
-        <w:t>Tf</w:t>
-      </w:r>
-      <w:proofErr w:type="spellEnd"/>
-      <w:r>
-        <w:t xml:space="preserve"> ‘s results were unique, with the only test that involved a different optimiser function (Experiment 3 which used ADAM) performing the best. Lowest Loss score, highest TPR, but still very low TPR scores, thus suggesting that Stochastic Gradient descent may not be the optimal option for this category and further tests using ADAM may be required. </w:t>
+        <w:t xml:space="preserve">Tf ‘s results were unique, with the only test that involved a different optimiser function (Experiment 3 which used ADAM) performing the best. Lowest Loss score, highest TPR, but still very low TPR scores, thus suggesting that Stochastic Gradient descent may not be the optimal option for this category and further tests using ADAM may be required. </w:t>
       </w:r>
     </w:p>
     <w:p>
@@ -3564,7 +3490,6 @@
           <w:bCs/>
         </w:rPr>
       </w:pPr>
-      <w:proofErr w:type="spellStart"/>
       <w:r>
         <w:rPr>
           <w:b/>
@@ -3572,7 +3497,6 @@
         </w:rPr>
         <w:t>Epimap</w:t>
       </w:r>
-      <w:proofErr w:type="spellEnd"/>
     </w:p>
     <w:p>
       <w:pPr>
@@ -3591,15 +3515,7 @@
           <w:b/>
           <w:bCs/>
         </w:rPr>
-        <w:t xml:space="preserve">Optimised </w:t>
-      </w:r>
-      <w:proofErr w:type="spellStart"/>
-      <w:r>
-        <w:rPr>
-          <w:b/>
-          <w:bCs/>
-        </w:rPr>
-        <w:t>DeepP</w:t>
+        <w:t>Optimised DeepP</w:t>
       </w:r>
       <w:r>
         <w:rPr>
@@ -3613,15 +3529,7 @@
           <w:b/>
           <w:bCs/>
         </w:rPr>
-        <w:t>ch</w:t>
-      </w:r>
-      <w:proofErr w:type="spellEnd"/>
-      <w:r>
-        <w:rPr>
-          <w:b/>
-          <w:bCs/>
-        </w:rPr>
-        <w:t xml:space="preserve"> model</w:t>
+        <w:t>ch model</w:t>
       </w:r>
     </w:p>
     <w:p>
@@ -3631,7 +3539,6 @@
           <w:bCs/>
         </w:rPr>
       </w:pPr>
-      <w:bookmarkStart w:id="0" w:name="_GoBack"/>
       <w:r>
         <w:rPr>
           <w:noProof/>
@@ -3656,7 +3563,6 @@
           </wp:inline>
         </w:drawing>
       </w:r>
-      <w:bookmarkEnd w:id="0"/>
       <w:r>
         <w:rPr>
           <w:noProof/>
@@ -3694,21 +3600,12 @@
           <w:bCs/>
         </w:rPr>
       </w:pPr>
-      <w:proofErr w:type="spellStart"/>
       <w:r>
         <w:rPr>
           <w:b/>
           <w:bCs/>
         </w:rPr>
-        <w:t>DeepSea</w:t>
-      </w:r>
-      <w:proofErr w:type="spellEnd"/>
-      <w:r>
-        <w:rPr>
-          <w:b/>
-          <w:bCs/>
-        </w:rPr>
-        <w:t xml:space="preserve"> model</w:t>
+        <w:t>DeepSea model</w:t>
       </w:r>
     </w:p>
     <w:p>
@@ -3862,7 +3759,6 @@
           <w:bCs/>
         </w:rPr>
       </w:pPr>
-      <w:proofErr w:type="spellStart"/>
       <w:r>
         <w:rPr>
           <w:b/>
@@ -3871,7 +3767,6 @@
         <w:lastRenderedPageBreak/>
         <w:t>HumanFc</w:t>
       </w:r>
-      <w:proofErr w:type="spellEnd"/>
     </w:p>
     <w:p>
       <w:pPr>
@@ -3890,15 +3785,7 @@
           <w:b/>
           <w:bCs/>
         </w:rPr>
-        <w:t xml:space="preserve">Optimised </w:t>
-      </w:r>
-      <w:proofErr w:type="spellStart"/>
-      <w:r>
-        <w:rPr>
-          <w:b/>
-          <w:bCs/>
-        </w:rPr>
-        <w:t>DeepPs</w:t>
+        <w:t>Optimised DeepPs</w:t>
       </w:r>
       <w:r>
         <w:rPr>
@@ -3912,15 +3799,7 @@
           <w:b/>
           <w:bCs/>
         </w:rPr>
-        <w:t>ch</w:t>
-      </w:r>
-      <w:proofErr w:type="spellEnd"/>
-      <w:r>
-        <w:rPr>
-          <w:b/>
-          <w:bCs/>
-        </w:rPr>
-        <w:t xml:space="preserve"> model</w:t>
+        <w:t>ch model</w:t>
       </w:r>
     </w:p>
     <w:p>
@@ -3991,21 +3870,12 @@
           <w:bCs/>
         </w:rPr>
       </w:pPr>
-      <w:proofErr w:type="spellStart"/>
       <w:r>
         <w:rPr>
           <w:b/>
           <w:bCs/>
         </w:rPr>
-        <w:t>DeepSea</w:t>
-      </w:r>
-      <w:proofErr w:type="spellEnd"/>
-      <w:r>
-        <w:rPr>
-          <w:b/>
-          <w:bCs/>
-        </w:rPr>
-        <w:t xml:space="preserve"> model</w:t>
+        <w:t>DeepSea model</w:t>
       </w:r>
     </w:p>
     <w:p>
@@ -4197,23 +4067,7 @@
           <w:b/>
           <w:bCs/>
         </w:rPr>
-        <w:t xml:space="preserve">Optimised </w:t>
-      </w:r>
-      <w:proofErr w:type="spellStart"/>
-      <w:r>
-        <w:rPr>
-          <w:b/>
-          <w:bCs/>
-        </w:rPr>
-        <w:t>DeepPsych</w:t>
-      </w:r>
-      <w:proofErr w:type="spellEnd"/>
-      <w:r>
-        <w:rPr>
-          <w:b/>
-          <w:bCs/>
-        </w:rPr>
-        <w:t xml:space="preserve"> model</w:t>
+        <w:t>Optimised DeepPsych model</w:t>
       </w:r>
     </w:p>
     <w:p>
@@ -4484,23 +4338,7 @@
           <w:b/>
           <w:bCs/>
         </w:rPr>
-        <w:t xml:space="preserve">Optimised </w:t>
-      </w:r>
-      <w:proofErr w:type="spellStart"/>
-      <w:r>
-        <w:rPr>
-          <w:b/>
-          <w:bCs/>
-        </w:rPr>
-        <w:t>DeepPysch</w:t>
-      </w:r>
-      <w:proofErr w:type="spellEnd"/>
-      <w:r>
-        <w:rPr>
-          <w:b/>
-          <w:bCs/>
-        </w:rPr>
-        <w:t xml:space="preserve"> Model</w:t>
+        <w:t>Optimised DeepPysch Model</w:t>
       </w:r>
     </w:p>
     <w:p>
@@ -4729,7 +4567,7 @@
 </file>
 
 <file path=word/endnotes.xml><?xml version="1.0" encoding="utf-8"?>
-<w:endnotes xmlns:wpc="http://schemas.microsoft.com/office/word/2010/wordprocessingCanvas" xmlns:cx="http://schemas.microsoft.com/office/drawing/2014/chartex" xmlns:cx1="http://schemas.microsoft.com/office/drawing/2015/9/8/chartex" xmlns:cx2="http://schemas.microsoft.com/office/drawing/2015/10/21/chartex" xmlns:cx3="http://schemas.microsoft.com/office/drawing/2016/5/9/chartex" xmlns:cx4="http://schemas.microsoft.com/office/drawing/2016/5/10/chartex" xmlns:cx5="http://schemas.microsoft.com/office/drawing/2016/5/11/chartex" xmlns:cx6="http://schemas.microsoft.com/office/drawing/2016/5/12/chartex" xmlns:cx7="http://schemas.microsoft.com/office/drawing/2016/5/13/chartex" xmlns:cx8="http://schemas.microsoft.com/office/drawing/2016/5/14/chartex" xmlns:mc="http://schemas.openxmlformats.org/markup-compatibility/2006" xmlns:aink="http://schemas.microsoft.com/office/drawing/2016/ink" xmlns:am3d="http://schemas.microsoft.com/office/drawing/2017/model3d" xmlns:o="urn:schemas-microsoft-com:office:office" xmlns:r="http://schemas.openxmlformats.org/officeDocument/2006/relationships" xmlns:m="http://schemas.openxmlformats.org/officeDocument/2006/math" xmlns:v="urn:schemas-microsoft-com:vml" xmlns:wp14="http://schemas.microsoft.com/office/word/2010/wordprocessingDrawing" xmlns:wp="http://schemas.openxmlformats.org/drawingml/2006/wordprocessingDrawing" xmlns:w10="urn:schemas-microsoft-com:office:word" xmlns:w="http://schemas.openxmlformats.org/wordprocessingml/2006/main" xmlns:w14="http://schemas.microsoft.com/office/word/2010/wordml" xmlns:w15="http://schemas.microsoft.com/office/word/2012/wordml" xmlns:w16cid="http://schemas.microsoft.com/office/word/2016/wordml/cid" xmlns:w16se="http://schemas.microsoft.com/office/word/2015/wordml/symex" xmlns:wpg="http://schemas.microsoft.com/office/word/2010/wordprocessingGroup" xmlns:wpi="http://schemas.microsoft.com/office/word/2010/wordprocessingInk" xmlns:wne="http://schemas.microsoft.com/office/word/2006/wordml" xmlns:wps="http://schemas.microsoft.com/office/word/2010/wordprocessingShape" mc:Ignorable="w14 w15 w16se w16cid wp14">
+<w:endnotes xmlns:wpc="http://schemas.microsoft.com/office/word/2010/wordprocessingCanvas" xmlns:cx="http://schemas.microsoft.com/office/drawing/2014/chartex" xmlns:cx1="http://schemas.microsoft.com/office/drawing/2015/9/8/chartex" xmlns:cx2="http://schemas.microsoft.com/office/drawing/2015/10/21/chartex" xmlns:cx3="http://schemas.microsoft.com/office/drawing/2016/5/9/chartex" xmlns:cx4="http://schemas.microsoft.com/office/drawing/2016/5/10/chartex" xmlns:cx5="http://schemas.microsoft.com/office/drawing/2016/5/11/chartex" xmlns:cx6="http://schemas.microsoft.com/office/drawing/2016/5/12/chartex" xmlns:cx7="http://schemas.microsoft.com/office/drawing/2016/5/13/chartex" xmlns:cx8="http://schemas.microsoft.com/office/drawing/2016/5/14/chartex" xmlns:mc="http://schemas.openxmlformats.org/markup-compatibility/2006" xmlns:aink="http://schemas.microsoft.com/office/drawing/2016/ink" xmlns:am3d="http://schemas.microsoft.com/office/drawing/2017/model3d" xmlns:o="urn:schemas-microsoft-com:office:office" xmlns:r="http://schemas.openxmlformats.org/officeDocument/2006/relationships" xmlns:m="http://schemas.openxmlformats.org/officeDocument/2006/math" xmlns:v="urn:schemas-microsoft-com:vml" xmlns:wp14="http://schemas.microsoft.com/office/word/2010/wordprocessingDrawing" xmlns:wp="http://schemas.openxmlformats.org/drawingml/2006/wordprocessingDrawing" xmlns:w10="urn:schemas-microsoft-com:office:word" xmlns:w="http://schemas.openxmlformats.org/wordprocessingml/2006/main" xmlns:w14="http://schemas.microsoft.com/office/word/2010/wordml" xmlns:w15="http://schemas.microsoft.com/office/word/2012/wordml" xmlns:w16cex="http://schemas.microsoft.com/office/word/2018/wordml/cex" xmlns:w16cid="http://schemas.microsoft.com/office/word/2016/wordml/cid" xmlns:w16="http://schemas.microsoft.com/office/word/2018/wordml" xmlns:w16se="http://schemas.microsoft.com/office/word/2015/wordml/symex" xmlns:wpg="http://schemas.microsoft.com/office/word/2010/wordprocessingGroup" xmlns:wpi="http://schemas.microsoft.com/office/word/2010/wordprocessingInk" xmlns:wne="http://schemas.microsoft.com/office/word/2006/wordml" xmlns:wps="http://schemas.microsoft.com/office/word/2010/wordprocessingShape" mc:Ignorable="w14 w15 w16se w16cid w16 w16cex wp14">
   <w:endnote w:type="separator" w:id="-1">
     <w:p>
       <w:pPr>
@@ -4754,7 +4592,7 @@
 </file>
 
 <file path=word/footnotes.xml><?xml version="1.0" encoding="utf-8"?>
-<w:footnotes xmlns:wpc="http://schemas.microsoft.com/office/word/2010/wordprocessingCanvas" xmlns:cx="http://schemas.microsoft.com/office/drawing/2014/chartex" xmlns:cx1="http://schemas.microsoft.com/office/drawing/2015/9/8/chartex" xmlns:cx2="http://schemas.microsoft.com/office/drawing/2015/10/21/chartex" xmlns:cx3="http://schemas.microsoft.com/office/drawing/2016/5/9/chartex" xmlns:cx4="http://schemas.microsoft.com/office/drawing/2016/5/10/chartex" xmlns:cx5="http://schemas.microsoft.com/office/drawing/2016/5/11/chartex" xmlns:cx6="http://schemas.microsoft.com/office/drawing/2016/5/12/chartex" xmlns:cx7="http://schemas.microsoft.com/office/drawing/2016/5/13/chartex" xmlns:cx8="http://schemas.microsoft.com/office/drawing/2016/5/14/chartex" xmlns:mc="http://schemas.openxmlformats.org/markup-compatibility/2006" xmlns:aink="http://schemas.microsoft.com/office/drawing/2016/ink" xmlns:am3d="http://schemas.microsoft.com/office/drawing/2017/model3d" xmlns:o="urn:schemas-microsoft-com:office:office" xmlns:r="http://schemas.openxmlformats.org/officeDocument/2006/relationships" xmlns:m="http://schemas.openxmlformats.org/officeDocument/2006/math" xmlns:v="urn:schemas-microsoft-com:vml" xmlns:wp14="http://schemas.microsoft.com/office/word/2010/wordprocessingDrawing" xmlns:wp="http://schemas.openxmlformats.org/drawingml/2006/wordprocessingDrawing" xmlns:w10="urn:schemas-microsoft-com:office:word" xmlns:w="http://schemas.openxmlformats.org/wordprocessingml/2006/main" xmlns:w14="http://schemas.microsoft.com/office/word/2010/wordml" xmlns:w15="http://schemas.microsoft.com/office/word/2012/wordml" xmlns:w16cid="http://schemas.microsoft.com/office/word/2016/wordml/cid" xmlns:w16se="http://schemas.microsoft.com/office/word/2015/wordml/symex" xmlns:wpg="http://schemas.microsoft.com/office/word/2010/wordprocessingGroup" xmlns:wpi="http://schemas.microsoft.com/office/word/2010/wordprocessingInk" xmlns:wne="http://schemas.microsoft.com/office/word/2006/wordml" xmlns:wps="http://schemas.microsoft.com/office/word/2010/wordprocessingShape" mc:Ignorable="w14 w15 w16se w16cid wp14">
+<w:footnotes xmlns:wpc="http://schemas.microsoft.com/office/word/2010/wordprocessingCanvas" xmlns:cx="http://schemas.microsoft.com/office/drawing/2014/chartex" xmlns:cx1="http://schemas.microsoft.com/office/drawing/2015/9/8/chartex" xmlns:cx2="http://schemas.microsoft.com/office/drawing/2015/10/21/chartex" xmlns:cx3="http://schemas.microsoft.com/office/drawing/2016/5/9/chartex" xmlns:cx4="http://schemas.microsoft.com/office/drawing/2016/5/10/chartex" xmlns:cx5="http://schemas.microsoft.com/office/drawing/2016/5/11/chartex" xmlns:cx6="http://schemas.microsoft.com/office/drawing/2016/5/12/chartex" xmlns:cx7="http://schemas.microsoft.com/office/drawing/2016/5/13/chartex" xmlns:cx8="http://schemas.microsoft.com/office/drawing/2016/5/14/chartex" xmlns:mc="http://schemas.openxmlformats.org/markup-compatibility/2006" xmlns:aink="http://schemas.microsoft.com/office/drawing/2016/ink" xmlns:am3d="http://schemas.microsoft.com/office/drawing/2017/model3d" xmlns:o="urn:schemas-microsoft-com:office:office" xmlns:r="http://schemas.openxmlformats.org/officeDocument/2006/relationships" xmlns:m="http://schemas.openxmlformats.org/officeDocument/2006/math" xmlns:v="urn:schemas-microsoft-com:vml" xmlns:wp14="http://schemas.microsoft.com/office/word/2010/wordprocessingDrawing" xmlns:wp="http://schemas.openxmlformats.org/drawingml/2006/wordprocessingDrawing" xmlns:w10="urn:schemas-microsoft-com:office:word" xmlns:w="http://schemas.openxmlformats.org/wordprocessingml/2006/main" xmlns:w14="http://schemas.microsoft.com/office/word/2010/wordml" xmlns:w15="http://schemas.microsoft.com/office/word/2012/wordml" xmlns:w16cex="http://schemas.microsoft.com/office/word/2018/wordml/cex" xmlns:w16cid="http://schemas.microsoft.com/office/word/2016/wordml/cid" xmlns:w16="http://schemas.microsoft.com/office/word/2018/wordml" xmlns:w16se="http://schemas.microsoft.com/office/word/2015/wordml/symex" xmlns:wpg="http://schemas.microsoft.com/office/word/2010/wordprocessingGroup" xmlns:wpi="http://schemas.microsoft.com/office/word/2010/wordprocessingInk" xmlns:wne="http://schemas.microsoft.com/office/word/2006/wordml" xmlns:wps="http://schemas.microsoft.com/office/word/2010/wordprocessingShape" mc:Ignorable="w14 w15 w16se w16cid w16 w16cex wp14">
   <w:footnote w:type="separator" w:id="-1">
     <w:p>
       <w:pPr>
@@ -4779,7 +4617,7 @@
 </file>
 
 <file path=word/numbering.xml><?xml version="1.0" encoding="utf-8"?>
-<w:numbering xmlns:wpc="http://schemas.microsoft.com/office/word/2010/wordprocessingCanvas" xmlns:cx="http://schemas.microsoft.com/office/drawing/2014/chartex" xmlns:cx1="http://schemas.microsoft.com/office/drawing/2015/9/8/chartex" xmlns:cx2="http://schemas.microsoft.com/office/drawing/2015/10/21/chartex" xmlns:cx3="http://schemas.microsoft.com/office/drawing/2016/5/9/chartex" xmlns:cx4="http://schemas.microsoft.com/office/drawing/2016/5/10/chartex" xmlns:cx5="http://schemas.microsoft.com/office/drawing/2016/5/11/chartex" xmlns:cx6="http://schemas.microsoft.com/office/drawing/2016/5/12/chartex" xmlns:cx7="http://schemas.microsoft.com/office/drawing/2016/5/13/chartex" xmlns:cx8="http://schemas.microsoft.com/office/drawing/2016/5/14/chartex" xmlns:mc="http://schemas.openxmlformats.org/markup-compatibility/2006" xmlns:aink="http://schemas.microsoft.com/office/drawing/2016/ink" xmlns:am3d="http://schemas.microsoft.com/office/drawing/2017/model3d" xmlns:o="urn:schemas-microsoft-com:office:office" xmlns:r="http://schemas.openxmlformats.org/officeDocument/2006/relationships" xmlns:m="http://schemas.openxmlformats.org/officeDocument/2006/math" xmlns:v="urn:schemas-microsoft-com:vml" xmlns:wp14="http://schemas.microsoft.com/office/word/2010/wordprocessingDrawing" xmlns:wp="http://schemas.openxmlformats.org/drawingml/2006/wordprocessingDrawing" xmlns:w10="urn:schemas-microsoft-com:office:word" xmlns:w="http://schemas.openxmlformats.org/wordprocessingml/2006/main" xmlns:w14="http://schemas.microsoft.com/office/word/2010/wordml" xmlns:w15="http://schemas.microsoft.com/office/word/2012/wordml" xmlns:w16cid="http://schemas.microsoft.com/office/word/2016/wordml/cid" xmlns:w16se="http://schemas.microsoft.com/office/word/2015/wordml/symex" xmlns:wpg="http://schemas.microsoft.com/office/word/2010/wordprocessingGroup" xmlns:wpi="http://schemas.microsoft.com/office/word/2010/wordprocessingInk" xmlns:wne="http://schemas.microsoft.com/office/word/2006/wordml" xmlns:wps="http://schemas.microsoft.com/office/word/2010/wordprocessingShape" mc:Ignorable="w14 w15 w16se w16cid wp14">
+<w:numbering xmlns:wpc="http://schemas.microsoft.com/office/word/2010/wordprocessingCanvas" xmlns:cx="http://schemas.microsoft.com/office/drawing/2014/chartex" xmlns:cx1="http://schemas.microsoft.com/office/drawing/2015/9/8/chartex" xmlns:cx2="http://schemas.microsoft.com/office/drawing/2015/10/21/chartex" xmlns:cx3="http://schemas.microsoft.com/office/drawing/2016/5/9/chartex" xmlns:cx4="http://schemas.microsoft.com/office/drawing/2016/5/10/chartex" xmlns:cx5="http://schemas.microsoft.com/office/drawing/2016/5/11/chartex" xmlns:cx6="http://schemas.microsoft.com/office/drawing/2016/5/12/chartex" xmlns:cx7="http://schemas.microsoft.com/office/drawing/2016/5/13/chartex" xmlns:cx8="http://schemas.microsoft.com/office/drawing/2016/5/14/chartex" xmlns:mc="http://schemas.openxmlformats.org/markup-compatibility/2006" xmlns:aink="http://schemas.microsoft.com/office/drawing/2016/ink" xmlns:am3d="http://schemas.microsoft.com/office/drawing/2017/model3d" xmlns:o="urn:schemas-microsoft-com:office:office" xmlns:r="http://schemas.openxmlformats.org/officeDocument/2006/relationships" xmlns:m="http://schemas.openxmlformats.org/officeDocument/2006/math" xmlns:v="urn:schemas-microsoft-com:vml" xmlns:wp14="http://schemas.microsoft.com/office/word/2010/wordprocessingDrawing" xmlns:wp="http://schemas.openxmlformats.org/drawingml/2006/wordprocessingDrawing" xmlns:w10="urn:schemas-microsoft-com:office:word" xmlns:w="http://schemas.openxmlformats.org/wordprocessingml/2006/main" xmlns:w14="http://schemas.microsoft.com/office/word/2010/wordml" xmlns:w15="http://schemas.microsoft.com/office/word/2012/wordml" xmlns:w16cex="http://schemas.microsoft.com/office/word/2018/wordml/cex" xmlns:w16cid="http://schemas.microsoft.com/office/word/2016/wordml/cid" xmlns:w16="http://schemas.microsoft.com/office/word/2018/wordml" xmlns:w16se="http://schemas.microsoft.com/office/word/2015/wordml/symex" xmlns:wpg="http://schemas.microsoft.com/office/word/2010/wordprocessingGroup" xmlns:wpi="http://schemas.microsoft.com/office/word/2010/wordprocessingInk" xmlns:wne="http://schemas.microsoft.com/office/word/2006/wordml" xmlns:wps="http://schemas.microsoft.com/office/word/2010/wordprocessingShape" mc:Ignorable="w14 w15 w16se w16cid w16 w16cex wp14">
   <w:abstractNum w:abstractNumId="0" w15:restartNumberingAfterBreak="0">
     <w:nsid w:val="3ACF5427"/>
     <w:multiLevelType w:val="hybridMultilevel"/>
@@ -5016,7 +4854,7 @@
 </file>
 
 <file path=word/styles.xml><?xml version="1.0" encoding="utf-8"?>
-<w:styles xmlns:mc="http://schemas.openxmlformats.org/markup-compatibility/2006" xmlns:r="http://schemas.openxmlformats.org/officeDocument/2006/relationships" xmlns:w="http://schemas.openxmlformats.org/wordprocessingml/2006/main" xmlns:w14="http://schemas.microsoft.com/office/word/2010/wordml" xmlns:w15="http://schemas.microsoft.com/office/word/2012/wordml" xmlns:w16cid="http://schemas.microsoft.com/office/word/2016/wordml/cid" xmlns:w16se="http://schemas.microsoft.com/office/word/2015/wordml/symex" mc:Ignorable="w14 w15 w16se w16cid">
+<w:styles xmlns:mc="http://schemas.openxmlformats.org/markup-compatibility/2006" xmlns:r="http://schemas.openxmlformats.org/officeDocument/2006/relationships" xmlns:w="http://schemas.openxmlformats.org/wordprocessingml/2006/main" xmlns:w14="http://schemas.microsoft.com/office/word/2010/wordml" xmlns:w15="http://schemas.microsoft.com/office/word/2012/wordml" xmlns:w16cex="http://schemas.microsoft.com/office/word/2018/wordml/cex" xmlns:w16cid="http://schemas.microsoft.com/office/word/2016/wordml/cid" xmlns:w16="http://schemas.microsoft.com/office/word/2018/wordml" xmlns:w16se="http://schemas.microsoft.com/office/word/2015/wordml/symex" mc:Ignorable="w14 w15 w16se w16cid w16 w16cex">
   <w:docDefaults>
     <w:rPrDefault>
       <w:rPr>

</xml_diff>